<commit_message>
Actualización relaciones entre atributos
</commit_message>
<xml_diff>
--- a/Exp1_S3/2 - Formato respuesta actividad sumativa_S3 (versión C).docx
+++ b/Exp1_S3/2 - Formato respuesta actividad sumativa_S3 (versión C).docx
@@ -53,7 +53,7 @@
               </wp:anchor>
             </w:drawing>
           </mc:Choice>
-          <mc:Fallback xmlns:w16du="http://schemas.microsoft.com/office/word/2023/wordml/word16du" xmlns:w16sdtfl="http://schemas.microsoft.com/office/word/2024/wordml/sdtformatlock" xmlns:a="http://schemas.openxmlformats.org/drawingml/2006/main">
+          <mc:Fallback xmlns:a="http://schemas.openxmlformats.org/drawingml/2006/main" xmlns:w16sdtfl="http://schemas.microsoft.com/office/word/2024/wordml/sdtformatlock" xmlns:w16du="http://schemas.microsoft.com/office/word/2023/wordml/word16du">
             <w:pict>
               <v:shapetype id="_x0000_t75" coordsize="21600,21600" o:spt="75" o:preferrelative="t" path="m@4@5l@4@11@9@11@9@5xe" filled="f" stroked="f">
                 <v:stroke joinstyle="miter"/>
@@ -151,7 +151,7 @@
               </wp:anchor>
             </w:drawing>
           </mc:Choice>
-          <mc:Fallback xmlns:w16du="http://schemas.microsoft.com/office/word/2023/wordml/word16du" xmlns:w16sdtfl="http://schemas.microsoft.com/office/word/2024/wordml/sdtformatlock" xmlns:a="http://schemas.openxmlformats.org/drawingml/2006/main">
+          <mc:Fallback xmlns:a="http://schemas.openxmlformats.org/drawingml/2006/main" xmlns:w16sdtfl="http://schemas.microsoft.com/office/word/2024/wordml/sdtformatlock" xmlns:w16du="http://schemas.microsoft.com/office/word/2023/wordml/word16du">
             <w:pict>
               <v:shape id="shape 11" o:spid="_x0000_s11" o:spt="2" type="#_x0000_t2" style="position:absolute;z-index:251658241;o:allowoverlap:true;o:allowincell:true;mso-position-horizontal-relative:text;margin-left:151.80pt;mso-position-horizontal:absolute;mso-position-vertical-relative:text;margin-top:-54.75pt;mso-position-vertical:absolute;width:376.95pt;height:20.70pt;mso-wrap-distance-left:9.00pt;mso-wrap-distance-top:0.00pt;mso-wrap-distance-right:9.00pt;mso-wrap-distance-bottom:0.00pt;visibility:visible;" fillcolor="#E7E8E9" stroked="f" strokeweight="1.00pt">
                 <v:stroke dashstyle="solid"/>
@@ -221,7 +221,7 @@
               </wp:anchor>
             </w:drawing>
           </mc:Choice>
-          <mc:Fallback xmlns:w16du="http://schemas.microsoft.com/office/word/2023/wordml/word16du" xmlns:w16sdtfl="http://schemas.microsoft.com/office/word/2024/wordml/sdtformatlock" xmlns:a="http://schemas.openxmlformats.org/drawingml/2006/main">
+          <mc:Fallback xmlns:a="http://schemas.openxmlformats.org/drawingml/2006/main" xmlns:w16sdtfl="http://schemas.microsoft.com/office/word/2024/wordml/sdtformatlock" xmlns:w16du="http://schemas.microsoft.com/office/word/2023/wordml/word16du">
             <w:pict>
               <v:shape id="shape 12" o:spid="_x0000_s12" o:spt="2" type="#_x0000_t2" style="position:absolute;z-index:251658242;o:allowoverlap:true;o:allowincell:true;mso-position-horizontal-relative:text;margin-left:-25.60pt;mso-position-horizontal:absolute;mso-position-vertical-relative:text;margin-top:-17.59pt;mso-position-vertical:absolute;width:554.70pt;height:303.00pt;mso-wrap-distance-left:9.00pt;mso-wrap-distance-top:0.00pt;mso-wrap-distance-right:9.00pt;mso-wrap-distance-bottom:0.00pt;visibility:visible;" stroked="f" strokeweight="0.75pt">
                 <v:fill r:id="rId20" o:title="" type="frame"/>
@@ -331,7 +331,7 @@
               </wp:anchor>
             </w:drawing>
           </mc:Choice>
-          <mc:Fallback xmlns:w16du="http://schemas.microsoft.com/office/word/2023/wordml/word16du" xmlns:w16sdtfl="http://schemas.microsoft.com/office/word/2024/wordml/sdtformatlock" xmlns:a="http://schemas.openxmlformats.org/drawingml/2006/main">
+          <mc:Fallback xmlns:a="http://schemas.openxmlformats.org/drawingml/2006/main" xmlns:w16sdtfl="http://schemas.microsoft.com/office/word/2024/wordml/sdtformatlock" xmlns:w16du="http://schemas.microsoft.com/office/word/2023/wordml/word16du">
             <w:pict>
               <v:shape id="shape 13" o:spid="_x0000_s13" o:spt="2" type="#_x0000_t2" style="position:absolute;z-index:251658243;o:allowoverlap:true;o:allowincell:true;mso-position-horizontal-relative:text;margin-left:-24.86pt;mso-position-horizontal:absolute;mso-position-vertical-relative:text;margin-top:35.55pt;mso-position-vertical:absolute;width:8.55pt;height:56.69pt;mso-wrap-distance-left:9.00pt;mso-wrap-distance-top:0.00pt;mso-wrap-distance-right:9.00pt;mso-wrap-distance-bottom:0.00pt;visibility:visible;" fillcolor="#FFB800" stroked="f" strokeweight="1.00pt">
                 <v:stroke dashstyle="solid"/>
@@ -2187,7 +2187,7 @@
                   <v:imagedata r:id="rId22" o:title=""/>
                   <o:lock v:ext="edit" rotation="t"/>
                 </v:shape>
-                <o:OLEObject Type="Embed" ProgID="PBrush" ShapeID="_x0000_i1025" DrawAspect="Content" ObjectID="_1818028646" r:id="rId23"/>
+                <o:OLEObject Type="Embed" ProgID="PBrush" ShapeID="_x0000_i1025" DrawAspect="Content" ObjectID="_1818270709" r:id="rId23"/>
               </w:object>
             </w:r>
           </w:p>
@@ -2208,7 +2208,7 @@
                   <v:imagedata r:id="rId24" o:title=""/>
                   <o:lock v:ext="edit" rotation="t"/>
                 </v:shape>
-                <o:OLEObject Type="Embed" ProgID="PBrush" ShapeID="_x0000_i1026" DrawAspect="Content" ObjectID="_1818028647" r:id="rId25"/>
+                <o:OLEObject Type="Embed" ProgID="PBrush" ShapeID="_x0000_i1026" DrawAspect="Content" ObjectID="_1818270710" r:id="rId25"/>
               </w:object>
             </w:r>
           </w:p>
@@ -2246,7 +2246,7 @@
         <mc:AlternateContent>
           <mc:Choice Requires="wps">
             <w:drawing>
-              <wp:anchor distT="45720" distB="45720" distL="114300" distR="114300" simplePos="0" relativeHeight="251658246" behindDoc="0" locked="0" layoutInCell="1" allowOverlap="1" wp14:anchorId="439B00EE" wp14:editId="289FDEB2">
+              <wp:anchor distT="45720" distB="45720" distL="114300" distR="114300" simplePos="0" relativeHeight="251658246" behindDoc="0" locked="0" layoutInCell="1" allowOverlap="1" wp14:anchorId="439B00EE" wp14:editId="3EC269D3">
                 <wp:simplePos x="0" y="0"/>
                 <wp:positionH relativeFrom="column">
                   <wp:posOffset>75565</wp:posOffset>
@@ -2301,10 +2301,10 @@
                                 <w:lang w:val="es-ES"/>
                               </w:rPr>
                               <w:drawing>
-                                <wp:inline distT="0" distB="0" distL="0" distR="0" wp14:anchorId="67064C72" wp14:editId="7C0E9155">
+                                <wp:inline distT="0" distB="0" distL="0" distR="0" wp14:anchorId="7C67CF8B" wp14:editId="69B8A002">
                                   <wp:extent cx="6009640" cy="3651250"/>
                                   <wp:effectExtent l="0" t="0" r="0" b="6350"/>
-                                  <wp:docPr id="9" name="Imagen 9"/>
+                                  <wp:docPr id="10" name="Imagen 10"/>
                                   <wp:cNvGraphicFramePr>
                                     <a:graphicFrameLocks xmlns:a="http://schemas.openxmlformats.org/drawingml/2006/main" noChangeAspect="1"/>
                                   </wp:cNvGraphicFramePr>
@@ -2312,7 +2312,7 @@
                                     <a:graphicData uri="http://schemas.openxmlformats.org/drawingml/2006/picture">
                                       <pic:pic xmlns:pic="http://schemas.openxmlformats.org/drawingml/2006/picture">
                                         <pic:nvPicPr>
-                                          <pic:cNvPr id="9" name="Imagen 9"/>
+                                          <pic:cNvPr id="10" name="Imagen 10"/>
                                           <pic:cNvPicPr/>
                                         </pic:nvPicPr>
                                         <pic:blipFill>
@@ -2451,10 +2451,10 @@
                           <w:lang w:val="es-ES"/>
                         </w:rPr>
                         <w:drawing>
-                          <wp:inline distT="0" distB="0" distL="0" distR="0" wp14:anchorId="67064C72" wp14:editId="7C0E9155">
+                          <wp:inline distT="0" distB="0" distL="0" distR="0" wp14:anchorId="7C67CF8B" wp14:editId="69B8A002">
                             <wp:extent cx="6009640" cy="3651250"/>
                             <wp:effectExtent l="0" t="0" r="0" b="6350"/>
-                            <wp:docPr id="9" name="Imagen 9"/>
+                            <wp:docPr id="10" name="Imagen 10"/>
                             <wp:cNvGraphicFramePr>
                               <a:graphicFrameLocks xmlns:a="http://schemas.openxmlformats.org/drawingml/2006/main" noChangeAspect="1"/>
                             </wp:cNvGraphicFramePr>
@@ -2462,7 +2462,7 @@
                               <a:graphicData uri="http://schemas.openxmlformats.org/drawingml/2006/picture">
                                 <pic:pic xmlns:pic="http://schemas.openxmlformats.org/drawingml/2006/picture">
                                   <pic:nvPicPr>
-                                    <pic:cNvPr id="9" name="Imagen 9"/>
+                                    <pic:cNvPr id="10" name="Imagen 10"/>
                                     <pic:cNvPicPr/>
                                   </pic:nvPicPr>
                                   <pic:blipFill>
@@ -2617,7 +2617,7 @@
         <mc:AlternateContent>
           <mc:Choice Requires="wps">
             <w:drawing>
-              <wp:anchor distT="45720" distB="45720" distL="114300" distR="114300" simplePos="0" relativeHeight="251658247" behindDoc="0" locked="0" layoutInCell="1" allowOverlap="1" wp14:anchorId="439B00F0" wp14:editId="44F3D95A">
+              <wp:anchor distT="45720" distB="45720" distL="114300" distR="114300" simplePos="0" relativeHeight="251658247" behindDoc="0" locked="0" layoutInCell="1" allowOverlap="1" wp14:anchorId="439B00F0" wp14:editId="29352704">
                 <wp:simplePos x="0" y="0"/>
                 <wp:positionH relativeFrom="column">
                   <wp:posOffset>-635</wp:posOffset>
@@ -2666,10 +2666,10 @@
                                 <w:noProof/>
                               </w:rPr>
                               <w:drawing>
-                                <wp:inline distT="0" distB="0" distL="0" distR="0" wp14:anchorId="153D0637" wp14:editId="44A3196E">
-                                  <wp:extent cx="6009640" cy="3044190"/>
+                                <wp:inline distT="0" distB="0" distL="0" distR="0" wp14:anchorId="5B5C9B9F" wp14:editId="0B737AD6">
+                                  <wp:extent cx="6009640" cy="3348990"/>
                                   <wp:effectExtent l="0" t="0" r="0" b="3810"/>
-                                  <wp:docPr id="14" name="Imagen 14"/>
+                                  <wp:docPr id="13" name="Imagen 13"/>
                                   <wp:cNvGraphicFramePr>
                                     <a:graphicFrameLocks xmlns:a="http://schemas.openxmlformats.org/drawingml/2006/main" noChangeAspect="1"/>
                                   </wp:cNvGraphicFramePr>
@@ -2677,7 +2677,7 @@
                                     <a:graphicData uri="http://schemas.openxmlformats.org/drawingml/2006/picture">
                                       <pic:pic xmlns:pic="http://schemas.openxmlformats.org/drawingml/2006/picture">
                                         <pic:nvPicPr>
-                                          <pic:cNvPr id="14" name="Imagen 14"/>
+                                          <pic:cNvPr id="13" name="Imagen 13"/>
                                           <pic:cNvPicPr/>
                                         </pic:nvPicPr>
                                         <pic:blipFill>
@@ -2695,7 +2695,7 @@
                                         <pic:spPr>
                                           <a:xfrm>
                                             <a:off x="0" y="0"/>
-                                            <a:ext cx="6009640" cy="3044190"/>
+                                            <a:ext cx="6009640" cy="3348990"/>
                                           </a:xfrm>
                                           <a:prstGeom prst="rect">
                                             <a:avLst/>
@@ -2736,10 +2736,10 @@
                           <w:noProof/>
                         </w:rPr>
                         <w:drawing>
-                          <wp:inline distT="0" distB="0" distL="0" distR="0" wp14:anchorId="153D0637" wp14:editId="44A3196E">
-                            <wp:extent cx="6009640" cy="3044190"/>
+                          <wp:inline distT="0" distB="0" distL="0" distR="0" wp14:anchorId="5B5C9B9F" wp14:editId="0B737AD6">
+                            <wp:extent cx="6009640" cy="3348990"/>
                             <wp:effectExtent l="0" t="0" r="0" b="3810"/>
-                            <wp:docPr id="14" name="Imagen 14"/>
+                            <wp:docPr id="13" name="Imagen 13"/>
                             <wp:cNvGraphicFramePr>
                               <a:graphicFrameLocks xmlns:a="http://schemas.openxmlformats.org/drawingml/2006/main" noChangeAspect="1"/>
                             </wp:cNvGraphicFramePr>
@@ -2747,7 +2747,7 @@
                               <a:graphicData uri="http://schemas.openxmlformats.org/drawingml/2006/picture">
                                 <pic:pic xmlns:pic="http://schemas.openxmlformats.org/drawingml/2006/picture">
                                   <pic:nvPicPr>
-                                    <pic:cNvPr id="14" name="Imagen 14"/>
+                                    <pic:cNvPr id="13" name="Imagen 13"/>
                                     <pic:cNvPicPr/>
                                   </pic:nvPicPr>
                                   <pic:blipFill>
@@ -2765,7 +2765,7 @@
                                   <pic:spPr>
                                     <a:xfrm>
                                       <a:off x="0" y="0"/>
-                                      <a:ext cx="6009640" cy="3044190"/>
+                                      <a:ext cx="6009640" cy="3348990"/>
                                     </a:xfrm>
                                     <a:prstGeom prst="rect">
                                       <a:avLst/>
@@ -3005,14 +3005,30 @@
         </w:rPr>
         <w:t xml:space="preserve"> [Software]. Oracle. </w:t>
       </w:r>
-      <w:hyperlink r:id="rId31" w:tgtFrame="_blank" w:history="1">
-        <w:r>
-          <w:rPr>
-            <w:rStyle w:val="Hipervnculo"/>
-          </w:rPr>
-          <w:t>https://www.oracle.com/cl/database/sqldeveloper/technologies/sql-data-modeler/</w:t>
-        </w:r>
-      </w:hyperlink>
+      <w:r>
+        <w:fldChar w:fldCharType="begin"/>
+      </w:r>
+      <w:r>
+        <w:rPr>
+          <w:lang w:val="en-US"/>
+        </w:rPr>
+        <w:instrText xml:space="preserve"> HYPERLINK "https://www.oracle.com/cl/database/sqldeveloper/technologies/sql-data-modeler/" \t "_blank" </w:instrText>
+      </w:r>
+      <w:r>
+        <w:fldChar w:fldCharType="separate"/>
+      </w:r>
+      <w:r>
+        <w:rPr>
+          <w:rStyle w:val="Hipervnculo"/>
+        </w:rPr>
+        <w:t>https://www.oracle.com/cl/database/sqldeveloper/technologies/sql-data-modeler/</w:t>
+      </w:r>
+      <w:r>
+        <w:rPr>
+          <w:rStyle w:val="Hipervnculo"/>
+        </w:rPr>
+        <w:fldChar w:fldCharType="end"/>
+      </w:r>
       <w:r>
         <w:t> </w:t>
       </w:r>
@@ -3093,7 +3109,7 @@
                     </pic:cNvPicPr>
                   </pic:nvPicPr>
                   <pic:blipFill rotWithShape="1">
-                    <a:blip r:embed="rId32">
+                    <a:blip r:embed="rId31">
                       <a:extLst>
                         <a:ext uri="{28A0092B-C50C-407E-A947-70E740481C1C}">
                           <a14:useLocalDpi xmlns:a14="http://schemas.microsoft.com/office/drawing/2010/main" val="0"/>
@@ -3203,7 +3219,7 @@
                     <pic:cNvPicPr/>
                   </pic:nvPicPr>
                   <pic:blipFill>
-                    <a:blip r:embed="rId33">
+                    <a:blip r:embed="rId32">
                       <a:extLst>
                         <a:ext uri="{28A0092B-C50C-407E-A947-70E740481C1C}">
                           <a14:useLocalDpi xmlns:a14="http://schemas.microsoft.com/office/drawing/2010/main" val="0"/>
@@ -3284,14 +3300,30 @@
         </w:rPr>
         <w:t xml:space="preserve"> [Software]. Oracle. </w:t>
       </w:r>
-      <w:hyperlink r:id="rId34">
-        <w:r>
-          <w:rPr>
-            <w:rStyle w:val="Hipervnculo"/>
-          </w:rPr>
-          <w:t>https://www.oracle.com/cl/database/sqldeveloper/technologies/sql-data-modeler/</w:t>
-        </w:r>
-      </w:hyperlink>
+      <w:r>
+        <w:fldChar w:fldCharType="begin"/>
+      </w:r>
+      <w:r>
+        <w:rPr>
+          <w:lang w:val="en-US"/>
+        </w:rPr>
+        <w:instrText xml:space="preserve"> HYPERLINK "https://www.oracle.com/cl/database/sqldeveloper/technologies/sql-data-modeler/" \h </w:instrText>
+      </w:r>
+      <w:r>
+        <w:fldChar w:fldCharType="separate"/>
+      </w:r>
+      <w:r>
+        <w:rPr>
+          <w:rStyle w:val="Hipervnculo"/>
+        </w:rPr>
+        <w:t>https://www.oracle.com/cl/database/sqldeveloper/technologies/sql-data-modeler/</w:t>
+      </w:r>
+      <w:r>
+        <w:rPr>
+          <w:rStyle w:val="Hipervnculo"/>
+        </w:rPr>
+        <w:fldChar w:fldCharType="end"/>
+      </w:r>
       <w:r>
         <w:t> </w:t>
       </w:r>
@@ -3377,7 +3409,7 @@
                     <pic:cNvPicPr/>
                   </pic:nvPicPr>
                   <pic:blipFill>
-                    <a:blip r:embed="rId35">
+                    <a:blip r:embed="rId33">
                       <a:extLst>
                         <a:ext uri="{28A0092B-C50C-407E-A947-70E740481C1C}">
                           <a14:useLocalDpi xmlns:a14="http://schemas.microsoft.com/office/drawing/2010/main" val="0"/>
@@ -3462,15 +3494,32 @@
         </w:rPr>
         <w:t xml:space="preserve"> [Software]. Oracle. </w:t>
       </w:r>
-      <w:hyperlink r:id="rId36" w:tgtFrame="_blank" w:history="1">
-        <w:r>
-          <w:rPr>
-            <w:rStyle w:val="Hipervnculo"/>
-            <w:lang w:val="en-US"/>
-          </w:rPr>
-          <w:t>https://www.oracle.com/cl/database/sqldeveloper/technologies/sql-data-modeler/</w:t>
-        </w:r>
-      </w:hyperlink>
+      <w:r>
+        <w:fldChar w:fldCharType="begin"/>
+      </w:r>
+      <w:r>
+        <w:rPr>
+          <w:lang w:val="en-US"/>
+        </w:rPr>
+        <w:instrText xml:space="preserve"> HYPERLINK "https://www.oracle.com/cl/database/sqldeveloper/technologies/sql-data-modeler/" \t "_blank" </w:instrText>
+      </w:r>
+      <w:r>
+        <w:fldChar w:fldCharType="separate"/>
+      </w:r>
+      <w:r>
+        <w:rPr>
+          <w:rStyle w:val="Hipervnculo"/>
+          <w:lang w:val="en-US"/>
+        </w:rPr>
+        <w:t>https://www.oracle.com/cl/database/sqldeveloper/technologies/sql-data-modeler/</w:t>
+      </w:r>
+      <w:r>
+        <w:rPr>
+          <w:rStyle w:val="Hipervnculo"/>
+          <w:lang w:val="en-US"/>
+        </w:rPr>
+        <w:fldChar w:fldCharType="end"/>
+      </w:r>
       <w:r>
         <w:rPr>
           <w:lang w:val="en-US"/>
@@ -3525,7 +3574,7 @@
           <w:tab w:val="left" w:pos="2790"/>
         </w:tabs>
       </w:pPr>
-      <w:hyperlink r:id="rId37" w:tgtFrame="_blank" w:history="1">
+      <w:hyperlink r:id="rId34" w:tgtFrame="_blank" w:history="1">
         <w:r>
           <w:rPr>
             <w:rStyle w:val="Hipervnculo"/>
@@ -3592,7 +3641,7 @@
                     <pic:cNvPicPr/>
                   </pic:nvPicPr>
                   <pic:blipFill>
-                    <a:blip r:embed="rId38">
+                    <a:blip r:embed="rId35">
                       <a:extLst>
                         <a:ext uri="{28A0092B-C50C-407E-A947-70E740481C1C}">
                           <a14:useLocalDpi xmlns:a14="http://schemas.microsoft.com/office/drawing/2010/main" val="0"/>
@@ -3645,7 +3694,7 @@
       <w:r>
         <w:t xml:space="preserve"> </w:t>
       </w:r>
-      <w:hyperlink r:id="rId39">
+      <w:hyperlink r:id="rId36">
         <w:r>
           <w:rPr>
             <w:rStyle w:val="Hipervnculo"/>
@@ -3721,7 +3770,7 @@
                     <pic:cNvPicPr/>
                   </pic:nvPicPr>
                   <pic:blipFill rotWithShape="1">
-                    <a:blip r:embed="rId40"/>
+                    <a:blip r:embed="rId37"/>
                     <a:srcRect b="27115"/>
                     <a:stretch>
                       <a:fillRect/>
@@ -3802,7 +3851,7 @@
         </w:rPr>
         <w:t xml:space="preserve"> </w:t>
       </w:r>
-      <w:hyperlink r:id="rId41" w:tgtFrame="_blank" w:history="1">
+      <w:hyperlink r:id="rId38" w:tgtFrame="_blank" w:history="1">
         <w:r>
           <w:rPr>
             <w:rStyle w:val="Hipervnculo"/>
@@ -3912,7 +3961,7 @@
                         </pic:cNvPicPr>
                       </pic:nvPicPr>
                       <pic:blipFill>
-                        <a:blip r:embed="rId42"/>
+                        <a:blip r:embed="rId39"/>
                         <a:srcRect l="1663" t="26461"/>
                         <a:stretch/>
                       </pic:blipFill>
@@ -3935,7 +3984,7 @@
               </wp:inline>
             </w:drawing>
           </mc:Choice>
-          <mc:Fallback xmlns:w16du="http://schemas.microsoft.com/office/word/2023/wordml/word16du" xmlns:w16sdtfl="http://schemas.microsoft.com/office/word/2024/wordml/sdtformatlock" xmlns:a="http://schemas.openxmlformats.org/drawingml/2006/main">
+          <mc:Fallback xmlns:a="http://schemas.openxmlformats.org/drawingml/2006/main" xmlns:w16sdtfl="http://schemas.microsoft.com/office/word/2024/wordml/sdtformatlock" xmlns:w16du="http://schemas.microsoft.com/office/word/2023/wordml/word16du">
             <w:pict>
               <v:shapetype id="_x0000_t75" coordsize="21600,21600" o:spt="75" o:preferrelative="t" path="m@4@5l@4@11@9@11@9@5xe" filled="f" stroked="f">
                 <v:stroke joinstyle="miter"/>
@@ -4069,7 +4118,7 @@
               </wp:anchor>
             </w:drawing>
           </mc:Choice>
-          <mc:Fallback xmlns:w16du="http://schemas.microsoft.com/office/word/2023/wordml/word16du" xmlns:w16sdtfl="http://schemas.microsoft.com/office/word/2024/wordml/sdtformatlock">
+          <mc:Fallback xmlns:w16sdtfl="http://schemas.microsoft.com/office/word/2024/wordml/sdtformatlock" xmlns:w16du="http://schemas.microsoft.com/office/word/2023/wordml/word16du">
             <w:pict>
               <v:roundrect w14:anchorId="36B5C1B6" id="Rectángulo: esquinas redondeadas 1" o:spid="_x0000_s1026" style="position:absolute;margin-left:-22.55pt;margin-top:7.2pt;width:552.75pt;height:354.35pt;z-index:251658244;visibility:visible;mso-wrap-style:square;mso-wrap-distance-left:9pt;mso-wrap-distance-top:0;mso-wrap-distance-right:9pt;mso-wrap-distance-bottom:0;mso-position-horizontal:absolute;mso-position-horizontal-relative:text;mso-position-vertical:absolute;mso-position-vertical-relative:text;v-text-anchor:top" arcsize="2030f" o:gfxdata="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" fillcolor="#e6e7e8" stroked="f" strokeweight="1pt">
                 <v:stroke joinstyle="miter"/>
@@ -4134,7 +4183,7 @@
               </wp:anchor>
             </w:drawing>
           </mc:Choice>
-          <mc:Fallback xmlns:w16du="http://schemas.microsoft.com/office/word/2023/wordml/word16du" xmlns:w16sdtfl="http://schemas.microsoft.com/office/word/2024/wordml/sdtformatlock" xmlns:a="http://schemas.openxmlformats.org/drawingml/2006/main">
+          <mc:Fallback xmlns:a="http://schemas.openxmlformats.org/drawingml/2006/main" xmlns:w16sdtfl="http://schemas.microsoft.com/office/word/2024/wordml/sdtformatlock" xmlns:w16du="http://schemas.microsoft.com/office/word/2023/wordml/word16du">
             <w:pict>
               <v:shapetype id="_x0000_t75" coordsize="21600,21600" o:spt="75" o:preferrelative="t" path="m@4@5l@4@11@9@11@9@5xe" filled="f" stroked="f">
                 <v:stroke joinstyle="miter"/>
@@ -4381,7 +4430,7 @@
                 </wp:anchor>
               </w:drawing>
             </mc:Choice>
-            <mc:Fallback xmlns:w16du="http://schemas.microsoft.com/office/word/2023/wordml/word16du" xmlns:w16sdtfl="http://schemas.microsoft.com/office/word/2024/wordml/sdtformatlock" xmlns:a="http://schemas.openxmlformats.org/drawingml/2006/main">
+            <mc:Fallback xmlns:a="http://schemas.openxmlformats.org/drawingml/2006/main" xmlns:w16sdtfl="http://schemas.microsoft.com/office/word/2024/wordml/sdtformatlock" xmlns:w16du="http://schemas.microsoft.com/office/word/2023/wordml/word16du">
               <w:pict>
                 <v:group id="group 2" o:spid="_x0000_s0000" style="position:absolute;z-index:251658243;o:allowoverlap:true;o:allowincell:true;mso-position-horizontal-relative:text;margin-left:409.94pt;mso-position-horizontal:absolute;mso-position-vertical-relative:text;margin-top:-3.78pt;mso-position-vertical:absolute;width:94.15pt;height:22.70pt;mso-wrap-distance-left:9.00pt;mso-wrap-distance-top:0.00pt;mso-wrap-distance-right:9.00pt;mso-wrap-distance-bottom:0.00pt;" coordorigin="0,0" coordsize="11957,2882">
                   <v:shapetype id="_x0000_t75" coordsize="21600,21600" o:spt="75" o:preferrelative="t" path="m@4@5l@4@11@9@11@9@5xe" filled="f" stroked="f">
@@ -4595,7 +4644,7 @@
                 </wp:anchor>
               </w:drawing>
             </mc:Choice>
-            <mc:Fallback xmlns:w16du="http://schemas.microsoft.com/office/word/2023/wordml/word16du" xmlns:w16sdtfl="http://schemas.microsoft.com/office/word/2024/wordml/sdtformatlock" xmlns:a="http://schemas.openxmlformats.org/drawingml/2006/main">
+            <mc:Fallback xmlns:a="http://schemas.openxmlformats.org/drawingml/2006/main" xmlns:w16sdtfl="http://schemas.microsoft.com/office/word/2024/wordml/sdtformatlock" xmlns:w16du="http://schemas.microsoft.com/office/word/2023/wordml/word16du">
               <w:pict>
                 <v:group id="group 6" o:spid="_x0000_s0000" style="position:absolute;z-index:251661315;o:allowoverlap:true;o:allowincell:true;mso-position-horizontal-relative:text;margin-left:409.94pt;mso-position-horizontal:absolute;mso-position-vertical-relative:text;margin-top:-3.78pt;mso-position-vertical:absolute;width:94.15pt;height:22.70pt;mso-wrap-distance-left:9.00pt;mso-wrap-distance-top:0.00pt;mso-wrap-distance-right:9.00pt;mso-wrap-distance-bottom:0.00pt;" coordorigin="0,0" coordsize="11957,2882">
                   <v:shapetype id="_x0000_t75" coordsize="21600,21600" o:spt="75" o:preferrelative="t" path="m@4@5l@4@11@9@11@9@5xe" filled="f" stroked="f">
@@ -4759,7 +4808,7 @@
             </wp:anchor>
           </w:drawing>
         </mc:Choice>
-        <mc:Fallback xmlns:w16du="http://schemas.microsoft.com/office/word/2023/wordml/word16du" xmlns:w16sdtfl="http://schemas.microsoft.com/office/word/2024/wordml/sdtformatlock" xmlns:a="http://schemas.openxmlformats.org/drawingml/2006/main">
+        <mc:Fallback xmlns:a="http://schemas.openxmlformats.org/drawingml/2006/main" xmlns:w16sdtfl="http://schemas.microsoft.com/office/word/2024/wordml/sdtformatlock" xmlns:w16du="http://schemas.microsoft.com/office/word/2023/wordml/word16du">
           <w:pict>
             <v:shapetype id="_x0000_t75" coordsize="21600,21600" o:spt="75" o:preferrelative="t" path="m@4@5l@4@11@9@11@9@5xe" filled="f" stroked="f">
               <v:stroke joinstyle="miter"/>
@@ -4856,7 +4905,7 @@
             </wp:anchor>
           </w:drawing>
         </mc:Choice>
-        <mc:Fallback xmlns:w16du="http://schemas.microsoft.com/office/word/2023/wordml/word16du" xmlns:w16sdtfl="http://schemas.microsoft.com/office/word/2024/wordml/sdtformatlock" xmlns:a="http://schemas.openxmlformats.org/drawingml/2006/main">
+        <mc:Fallback xmlns:a="http://schemas.openxmlformats.org/drawingml/2006/main" xmlns:w16sdtfl="http://schemas.microsoft.com/office/word/2024/wordml/sdtformatlock" xmlns:w16du="http://schemas.microsoft.com/office/word/2023/wordml/word16du">
           <w:pict>
             <v:shapetype id="_x0000_t75" coordsize="21600,21600" o:spt="75" o:preferrelative="t" path="m@4@5l@4@11@9@11@9@5xe" filled="f" stroked="f">
               <v:stroke joinstyle="miter"/>
@@ -22970,27 +23019,6 @@
 </file>
 
 <file path=customXml/item1.xml><?xml version="1.0" encoding="utf-8"?>
-<p:properties xmlns:p="http://schemas.microsoft.com/office/2006/metadata/properties" xmlns:xsi="http://www.w3.org/2001/XMLSchema-instance" xmlns:pc="http://schemas.microsoft.com/office/infopath/2007/PartnerControls">
-  <documentManagement>
-    <lcf76f155ced4ddcb4097134ff3c332f xmlns="d0daa353-f819-43d1-badf-ce69fea8800d">
-      <Terms xmlns="http://schemas.microsoft.com/office/infopath/2007/PartnerControls"/>
-    </lcf76f155ced4ddcb4097134ff3c332f>
-    <TaxCatchAll xmlns="edc1eb1c-f9b5-429a-a0ce-702847a0aa2d" xsi:nil="true"/>
-    <Fecha_x0020_de_x0020_creaci_x00f3_n xmlns="d0daa353-f819-43d1-badf-ce69fea8800d" xsi:nil="true"/>
-    <Fechayhora xmlns="d0daa353-f819-43d1-badf-ce69fea8800d" xsi:nil="true"/>
-    <SharedWithUsers xmlns="edc1eb1c-f9b5-429a-a0ce-702847a0aa2d">
-      <UserInfo>
-        <DisplayName/>
-        <AccountId xsi:nil="true"/>
-        <AccountType/>
-      </UserInfo>
-    </SharedWithUsers>
-    <MediaLengthInSeconds xmlns="d0daa353-f819-43d1-badf-ce69fea8800d" xsi:nil="true"/>
-  </documentManagement>
-</p:properties>
-</file>
-
-<file path=customXml/item2.xml><?xml version="1.0" encoding="utf-8"?>
 <ct:contentTypeSchema xmlns:ct="http://schemas.microsoft.com/office/2006/metadata/contentType" xmlns:ma="http://schemas.microsoft.com/office/2006/metadata/properties/metaAttributes" ct:_="" ma:_="" ma:contentTypeName="Documento" ma:contentTypeID="0x01010070BFDEA41A5D8B46AA5DA2E2389CBE4E" ma:contentTypeVersion="19" ma:contentTypeDescription="Crear nuevo documento." ma:contentTypeScope="" ma:versionID="8582924e0409c10a8a1fc1eca5dfbb2e">
   <xsd:schema xmlns:xsd="http://www.w3.org/2001/XMLSchema" xmlns:xs="http://www.w3.org/2001/XMLSchema" xmlns:p="http://schemas.microsoft.com/office/2006/metadata/properties" xmlns:ns2="d0daa353-f819-43d1-badf-ce69fea8800d" xmlns:ns3="edc1eb1c-f9b5-429a-a0ce-702847a0aa2d" targetNamespace="http://schemas.microsoft.com/office/2006/metadata/properties" ma:root="true" ma:fieldsID="e4d7d6d0f63e48ebe5e4a9f31787ab41" ns2:_="" ns3:_="">
     <xsd:import namespace="d0daa353-f819-43d1-badf-ce69fea8800d"/>
@@ -23249,7 +23277,32 @@
 </ct:contentTypeSchema>
 </file>
 
+<file path=customXml/item2.xml><?xml version="1.0" encoding="utf-8"?>
+<p:properties xmlns:p="http://schemas.microsoft.com/office/2006/metadata/properties" xmlns:xsi="http://www.w3.org/2001/XMLSchema-instance" xmlns:pc="http://schemas.microsoft.com/office/infopath/2007/PartnerControls">
+  <documentManagement>
+    <lcf76f155ced4ddcb4097134ff3c332f xmlns="d0daa353-f819-43d1-badf-ce69fea8800d">
+      <Terms xmlns="http://schemas.microsoft.com/office/infopath/2007/PartnerControls"/>
+    </lcf76f155ced4ddcb4097134ff3c332f>
+    <TaxCatchAll xmlns="edc1eb1c-f9b5-429a-a0ce-702847a0aa2d" xsi:nil="true"/>
+    <Fecha_x0020_de_x0020_creaci_x00f3_n xmlns="d0daa353-f819-43d1-badf-ce69fea8800d" xsi:nil="true"/>
+    <Fechayhora xmlns="d0daa353-f819-43d1-badf-ce69fea8800d" xsi:nil="true"/>
+    <SharedWithUsers xmlns="edc1eb1c-f9b5-429a-a0ce-702847a0aa2d">
+      <UserInfo>
+        <DisplayName/>
+        <AccountId xsi:nil="true"/>
+        <AccountType/>
+      </UserInfo>
+    </SharedWithUsers>
+    <MediaLengthInSeconds xmlns="d0daa353-f819-43d1-badf-ce69fea8800d" xsi:nil="true"/>
+  </documentManagement>
+</p:properties>
+</file>
+
 <file path=customXml/item3.xml><?xml version="1.0" encoding="utf-8"?>
+<b:Sources xmlns:b="http://schemas.openxmlformats.org/officeDocument/2006/bibliography" xmlns="http://schemas.openxmlformats.org/officeDocument/2006/bibliography" SelectedStyle="\APASixthEditionOfficeOnline.xsl" StyleName="APA" Version="6"/>
+</file>
+
+<file path=customXml/item4.xml><?xml version="1.0" encoding="utf-8"?>
 <?mso-contentType ?>
 <FormTemplates xmlns="http://schemas.microsoft.com/sharepoint/v3/contenttype/forms">
   <Display>DocumentLibraryForm</Display>
@@ -23258,22 +23311,7 @@
 </FormTemplates>
 </file>
 
-<file path=customXml/item4.xml><?xml version="1.0" encoding="utf-8"?>
-<b:Sources xmlns:b="http://schemas.openxmlformats.org/officeDocument/2006/bibliography" xmlns="http://schemas.openxmlformats.org/officeDocument/2006/bibliography" SelectedStyle="\APASixthEditionOfficeOnline.xsl" StyleName="APA" Version="6"/>
-</file>
-
 <file path=customXml/itemProps1.xml><?xml version="1.0" encoding="utf-8"?>
-<ds:datastoreItem xmlns:ds="http://schemas.openxmlformats.org/officeDocument/2006/customXml" ds:itemID="{C39D5494-1847-4215-BB00-A838605872D2}">
-  <ds:schemaRefs>
-    <ds:schemaRef ds:uri="http://schemas.microsoft.com/office/2006/metadata/properties"/>
-    <ds:schemaRef ds:uri="http://schemas.microsoft.com/office/infopath/2007/PartnerControls"/>
-    <ds:schemaRef ds:uri="d0daa353-f819-43d1-badf-ce69fea8800d"/>
-    <ds:schemaRef ds:uri="edc1eb1c-f9b5-429a-a0ce-702847a0aa2d"/>
-  </ds:schemaRefs>
-</ds:datastoreItem>
-</file>
-
-<file path=customXml/itemProps2.xml><?xml version="1.0" encoding="utf-8"?>
 <ds:datastoreItem xmlns:ds="http://schemas.openxmlformats.org/officeDocument/2006/customXml" ds:itemID="{02B5315E-B9B2-4463-9CDC-BBF780F98845}">
   <ds:schemaRefs>
     <ds:schemaRef ds:uri="http://schemas.microsoft.com/office/2006/metadata/contentType"/>
@@ -23292,18 +23330,29 @@
 </ds:datastoreItem>
 </file>
 
+<file path=customXml/itemProps2.xml><?xml version="1.0" encoding="utf-8"?>
+<ds:datastoreItem xmlns:ds="http://schemas.openxmlformats.org/officeDocument/2006/customXml" ds:itemID="{C39D5494-1847-4215-BB00-A838605872D2}">
+  <ds:schemaRefs>
+    <ds:schemaRef ds:uri="http://schemas.microsoft.com/office/2006/metadata/properties"/>
+    <ds:schemaRef ds:uri="http://schemas.microsoft.com/office/infopath/2007/PartnerControls"/>
+    <ds:schemaRef ds:uri="d0daa353-f819-43d1-badf-ce69fea8800d"/>
+    <ds:schemaRef ds:uri="edc1eb1c-f9b5-429a-a0ce-702847a0aa2d"/>
+  </ds:schemaRefs>
+</ds:datastoreItem>
+</file>
+
 <file path=customXml/itemProps3.xml><?xml version="1.0" encoding="utf-8"?>
+<ds:datastoreItem xmlns:ds="http://schemas.openxmlformats.org/officeDocument/2006/customXml" ds:itemID="{6885F90C-BB57-4945-ACE1-53E888896D91}">
+  <ds:schemaRefs>
+    <ds:schemaRef ds:uri="http://schemas.openxmlformats.org/officeDocument/2006/bibliography"/>
+  </ds:schemaRefs>
+</ds:datastoreItem>
+</file>
+
+<file path=customXml/itemProps4.xml><?xml version="1.0" encoding="utf-8"?>
 <ds:datastoreItem xmlns:ds="http://schemas.openxmlformats.org/officeDocument/2006/customXml" ds:itemID="{58D8DE95-DF74-49C6-8885-90B115E8F94F}">
   <ds:schemaRefs>
     <ds:schemaRef ds:uri="http://schemas.microsoft.com/sharepoint/v3/contenttype/forms"/>
   </ds:schemaRefs>
 </ds:datastoreItem>
-</file>
-
-<file path=customXml/itemProps4.xml><?xml version="1.0" encoding="utf-8"?>
-<ds:datastoreItem xmlns:ds="http://schemas.openxmlformats.org/officeDocument/2006/customXml" ds:itemID="{6885F90C-BB57-4945-ACE1-53E888896D91}">
-  <ds:schemaRefs>
-    <ds:schemaRef ds:uri="http://schemas.openxmlformats.org/officeDocument/2006/bibliography"/>
-  </ds:schemaRefs>
-</ds:datastoreItem>
 </file>
</xml_diff>